<commit_message>
Added FTP + Pošta + HTTP
</commit_message>
<xml_diff>
--- a/Zkouska.docx
+++ b/Zkouska.docx
@@ -16877,6 +16877,20 @@
         </w:rPr>
         <w:t>)</w:t>
       </w:r>
+    </w:p>
+    <w:p>
+      <w:pPr>
+        <w:pStyle w:val="Heading4"/>
+        <w:rPr>
+          <w:rFonts w:ascii="Times" w:hAnsi="Times"/>
+          <w:b w:val="0"/>
+          <w:bCs w:val="0"/>
+          <w:color w:val="000000"/>
+          <w:sz w:val="27"/>
+          <w:szCs w:val="27"/>
+          <w:lang w:val="cs-CZ"/>
+        </w:rPr>
+      </w:pPr>
     </w:p>
     <w:sectPr>
       <w:pgSz w:w="11906" w:h="16838"/>

</xml_diff>

<commit_message>
Added NFS, SMB, NTP, DHCP
</commit_message>
<xml_diff>
--- a/Zkouska.docx
+++ b/Zkouska.docx
@@ -18374,7 +18374,7 @@
           <w:sz w:val="27"/>
           <w:szCs w:val="27"/>
           <w:u w:val="single"/>
-          <w:lang w:val="cs-CZ"/>
+          <w:lang w:val="en-US"/>
         </w:rPr>
       </w:pPr>
       <w:r>
@@ -18794,24 +18794,836 @@
           <w:rFonts w:ascii="Times" w:hAnsi="Times"/>
           <w:b w:val="0"/>
           <w:bCs w:val="0"/>
-          <w:color w:val="000000"/>
-          <w:sz w:val="27"/>
-          <w:szCs w:val="27"/>
-          <w:lang w:val="cs-CZ"/>
-        </w:rPr>
-      </w:pPr>
-      <w:r>
-        <w:rPr>
-          <w:rFonts w:ascii="Times" w:hAnsi="Times"/>
-          <w:b w:val="0"/>
-          <w:bCs w:val="0"/>
-          <w:color w:val="000000"/>
+          <w:color w:val="000000" w:themeColor="text1"/>
+          <w:sz w:val="27"/>
+          <w:szCs w:val="27"/>
+          <w:lang w:val="cs-CZ"/>
+        </w:rPr>
+      </w:pPr>
+      <w:r>
+        <w:rPr>
+          <w:rFonts w:ascii="Times" w:hAnsi="Times"/>
+          <w:b w:val="0"/>
+          <w:bCs w:val="0"/>
+          <w:color w:val="000000" w:themeColor="text1"/>
           <w:sz w:val="27"/>
           <w:szCs w:val="27"/>
           <w:lang w:val="cs-CZ"/>
         </w:rPr>
         <w:t>Viz víše</w:t>
       </w:r>
+    </w:p>
+    <w:p>
+      <w:pPr>
+        <w:pStyle w:val="Heading2"/>
+        <w:jc w:val="center"/>
+        <w:rPr>
+          <w:rFonts w:ascii="Times" w:hAnsi="Times"/>
+          <w:b/>
+          <w:bCs/>
+          <w:color w:val="000000"/>
+          <w:u w:val="single"/>
+        </w:rPr>
+      </w:pPr>
+    </w:p>
+    <w:p>
+      <w:pPr>
+        <w:pStyle w:val="Heading2"/>
+        <w:jc w:val="center"/>
+        <w:rPr>
+          <w:rFonts w:ascii="Times" w:hAnsi="Times"/>
+          <w:b/>
+          <w:bCs/>
+          <w:color w:val="000000"/>
+          <w:u w:val="single"/>
+        </w:rPr>
+      </w:pPr>
+    </w:p>
+    <w:p>
+      <w:pPr>
+        <w:pStyle w:val="Heading2"/>
+        <w:jc w:val="center"/>
+        <w:rPr>
+          <w:rFonts w:ascii="Times" w:hAnsi="Times"/>
+          <w:b/>
+          <w:bCs/>
+          <w:color w:val="000000"/>
+          <w:u w:val="single"/>
+        </w:rPr>
+      </w:pPr>
+      <w:r>
+        <w:rPr>
+          <w:rFonts w:ascii="Times" w:hAnsi="Times"/>
+          <w:b/>
+          <w:bCs/>
+          <w:color w:val="000000"/>
+          <w:u w:val="single"/>
+        </w:rPr>
+        <w:t xml:space="preserve">NFS a SMB </w:t>
+      </w:r>
+      <w:r>
+        <w:rPr>
+          <w:rFonts w:ascii="Times" w:hAnsi="Times"/>
+          <w:b/>
+          <w:bCs/>
+          <w:color w:val="000000"/>
+          <w:u w:val="single"/>
+        </w:rPr>
+        <w:t>–</w:t>
+      </w:r>
+      <w:r>
+        <w:rPr>
+          <w:rFonts w:ascii="Times" w:hAnsi="Times"/>
+          <w:b/>
+          <w:bCs/>
+          <w:color w:val="000000"/>
+          <w:u w:val="single"/>
+        </w:rPr>
+        <w:t xml:space="preserve"> 6</w:t>
+      </w:r>
+    </w:p>
+    <w:p/>
+    <w:p/>
+    <w:p>
+      <w:pPr>
+        <w:pStyle w:val="Heading4"/>
+        <w:rPr>
+          <w:rFonts w:ascii="Times" w:hAnsi="Times"/>
+          <w:color w:val="FF0000"/>
+          <w:sz w:val="27"/>
+          <w:szCs w:val="27"/>
+        </w:rPr>
+      </w:pPr>
+      <w:r>
+        <w:rPr>
+          <w:rFonts w:ascii="Times" w:hAnsi="Times"/>
+          <w:color w:val="FF0000"/>
+          <w:sz w:val="27"/>
+          <w:szCs w:val="27"/>
+        </w:rPr>
+        <w:t>Který aplikační protokol se používá pro sdílení systému souborů?</w:t>
+      </w:r>
+    </w:p>
+    <w:p>
+      <w:pPr>
+        <w:pStyle w:val="Heading4"/>
+        <w:rPr>
+          <w:rFonts w:ascii="Times" w:hAnsi="Times"/>
+          <w:b w:val="0"/>
+          <w:bCs w:val="0"/>
+          <w:color w:val="000000"/>
+          <w:sz w:val="27"/>
+          <w:szCs w:val="27"/>
+        </w:rPr>
+      </w:pPr>
+      <w:r>
+        <w:rPr>
+          <w:rFonts w:ascii="Times" w:hAnsi="Times"/>
+          <w:b w:val="0"/>
+          <w:bCs w:val="0"/>
+          <w:color w:val="000000"/>
+          <w:sz w:val="27"/>
+          <w:szCs w:val="27"/>
+        </w:rPr>
+        <w:t>NFS (Network File System, má relační RPC a prezentační XDR vrstvy), SMB (Server Message Block)</w:t>
+      </w:r>
+    </w:p>
+    <w:p>
+      <w:pPr>
+        <w:pStyle w:val="Heading2"/>
+        <w:jc w:val="center"/>
+        <w:rPr>
+          <w:rFonts w:ascii="Times" w:hAnsi="Times"/>
+          <w:b/>
+          <w:bCs/>
+          <w:color w:val="000000"/>
+          <w:u w:val="single"/>
+        </w:rPr>
+      </w:pPr>
+      <w:r>
+        <w:rPr>
+          <w:rFonts w:ascii="Times" w:hAnsi="Times"/>
+          <w:b/>
+          <w:bCs/>
+          <w:color w:val="000000"/>
+          <w:u w:val="single"/>
+        </w:rPr>
+        <w:t xml:space="preserve">NTP </w:t>
+      </w:r>
+      <w:r>
+        <w:rPr>
+          <w:rFonts w:ascii="Times" w:hAnsi="Times"/>
+          <w:b/>
+          <w:bCs/>
+          <w:color w:val="000000"/>
+          <w:u w:val="single"/>
+        </w:rPr>
+        <w:t>–</w:t>
+      </w:r>
+      <w:r>
+        <w:rPr>
+          <w:rFonts w:ascii="Times" w:hAnsi="Times"/>
+          <w:b/>
+          <w:bCs/>
+          <w:color w:val="000000"/>
+          <w:u w:val="single"/>
+        </w:rPr>
+        <w:t xml:space="preserve"> 6</w:t>
+      </w:r>
+    </w:p>
+    <w:p>
+      <w:pPr>
+        <w:pStyle w:val="Heading4"/>
+        <w:rPr>
+          <w:rFonts w:ascii="Times" w:hAnsi="Times"/>
+          <w:color w:val="FF0000"/>
+          <w:sz w:val="27"/>
+          <w:szCs w:val="27"/>
+        </w:rPr>
+      </w:pPr>
+      <w:r>
+        <w:rPr>
+          <w:rFonts w:ascii="Times" w:hAnsi="Times"/>
+          <w:color w:val="FF0000"/>
+          <w:sz w:val="27"/>
+          <w:szCs w:val="27"/>
+        </w:rPr>
+        <w:t>Jakým způsobem se synchronizují hodiny na počítačích v síti?</w:t>
+      </w:r>
+    </w:p>
+    <w:p>
+      <w:pPr>
+        <w:pStyle w:val="Heading4"/>
+        <w:rPr>
+          <w:rFonts w:ascii="Times" w:hAnsi="Times"/>
+          <w:b w:val="0"/>
+          <w:bCs w:val="0"/>
+          <w:color w:val="000000"/>
+          <w:sz w:val="27"/>
+          <w:szCs w:val="27"/>
+          <w:lang w:val="cs-CZ"/>
+        </w:rPr>
+      </w:pPr>
+      <w:r>
+        <w:rPr>
+          <w:rFonts w:ascii="Times" w:hAnsi="Times"/>
+          <w:b w:val="0"/>
+          <w:bCs w:val="0"/>
+          <w:color w:val="000000"/>
+          <w:sz w:val="27"/>
+          <w:szCs w:val="27"/>
+          <w:lang w:val="cs-CZ"/>
+        </w:rPr>
+        <w:t xml:space="preserve">- </w:t>
+      </w:r>
+      <w:r>
+        <w:rPr>
+          <w:rFonts w:ascii="Times" w:hAnsi="Times"/>
+          <w:b w:val="0"/>
+          <w:bCs w:val="0"/>
+          <w:color w:val="000000"/>
+          <w:sz w:val="27"/>
+          <w:szCs w:val="27"/>
+          <w:lang w:val="cs-CZ"/>
+        </w:rPr>
+        <w:t xml:space="preserve">Pomocí </w:t>
+      </w:r>
+      <w:r>
+        <w:rPr>
+          <w:rFonts w:ascii="Times" w:hAnsi="Times"/>
+          <w:b w:val="0"/>
+          <w:bCs w:val="0"/>
+          <w:color w:val="0000FF"/>
+          <w:sz w:val="27"/>
+          <w:szCs w:val="27"/>
+          <w:lang w:val="cs-CZ"/>
+        </w:rPr>
+        <w:t>Network Time Protokolu</w:t>
+      </w:r>
+      <w:r>
+        <w:rPr>
+          <w:rFonts w:ascii="Times" w:hAnsi="Times"/>
+          <w:b w:val="0"/>
+          <w:bCs w:val="0"/>
+          <w:color w:val="000000"/>
+          <w:sz w:val="27"/>
+          <w:szCs w:val="27"/>
+          <w:lang w:val="cs-CZ"/>
+        </w:rPr>
+        <w:t xml:space="preserve"> (port 123 UDP)</w:t>
+      </w:r>
+    </w:p>
+    <w:p>
+      <w:pPr>
+        <w:pStyle w:val="Heading4"/>
+        <w:rPr>
+          <w:rFonts w:ascii="Times" w:hAnsi="Times"/>
+          <w:b w:val="0"/>
+          <w:bCs w:val="0"/>
+          <w:color w:val="000000"/>
+          <w:sz w:val="27"/>
+          <w:szCs w:val="27"/>
+          <w:lang w:val="cs-CZ"/>
+        </w:rPr>
+      </w:pPr>
+      <w:r>
+        <w:rPr>
+          <w:rFonts w:ascii="Times" w:hAnsi="Times"/>
+          <w:b w:val="0"/>
+          <w:bCs w:val="0"/>
+          <w:color w:val="000000"/>
+          <w:sz w:val="27"/>
+          <w:szCs w:val="27"/>
+          <w:lang w:val="cs-CZ"/>
+        </w:rPr>
+        <w:t xml:space="preserve">- </w:t>
+      </w:r>
+      <w:r>
+        <w:rPr>
+          <w:rFonts w:ascii="Times" w:hAnsi="Times"/>
+          <w:b w:val="0"/>
+          <w:bCs w:val="0"/>
+          <w:color w:val="008000"/>
+          <w:sz w:val="27"/>
+          <w:szCs w:val="27"/>
+          <w:lang w:val="cs-CZ"/>
+        </w:rPr>
+        <w:t>atomové hodiny</w:t>
+      </w:r>
+      <w:r>
+        <w:rPr>
+          <w:rFonts w:ascii="Times" w:hAnsi="Times"/>
+          <w:b w:val="0"/>
+          <w:bCs w:val="0"/>
+          <w:color w:val="000000"/>
+          <w:sz w:val="27"/>
+          <w:szCs w:val="27"/>
+          <w:lang w:val="cs-CZ"/>
+        </w:rPr>
+        <w:t xml:space="preserve"> = </w:t>
+      </w:r>
+      <w:proofErr w:type="spellStart"/>
+      <w:r>
+        <w:rPr>
+          <w:rFonts w:ascii="Times" w:hAnsi="Times"/>
+          <w:b w:val="0"/>
+          <w:bCs w:val="0"/>
+          <w:color w:val="0000FF"/>
+          <w:sz w:val="27"/>
+          <w:szCs w:val="27"/>
+          <w:lang w:val="cs-CZ"/>
+        </w:rPr>
+        <w:t>stratum</w:t>
+      </w:r>
+      <w:proofErr w:type="spellEnd"/>
+      <w:r>
+        <w:rPr>
+          <w:rFonts w:ascii="Times" w:hAnsi="Times"/>
+          <w:b w:val="0"/>
+          <w:bCs w:val="0"/>
+          <w:color w:val="0000FF"/>
+          <w:sz w:val="27"/>
+          <w:szCs w:val="27"/>
+          <w:lang w:val="cs-CZ"/>
+        </w:rPr>
+        <w:t xml:space="preserve"> 0</w:t>
+      </w:r>
+      <w:r>
+        <w:rPr>
+          <w:rFonts w:ascii="Times" w:hAnsi="Times"/>
+          <w:b w:val="0"/>
+          <w:bCs w:val="0"/>
+          <w:color w:val="000000"/>
+          <w:sz w:val="27"/>
+          <w:szCs w:val="27"/>
+          <w:lang w:val="cs-CZ"/>
+        </w:rPr>
+        <w:t xml:space="preserve">, od nich čas odebírají </w:t>
+      </w:r>
+      <w:proofErr w:type="spellStart"/>
+      <w:r>
+        <w:rPr>
+          <w:rFonts w:ascii="Times" w:hAnsi="Times"/>
+          <w:b w:val="0"/>
+          <w:bCs w:val="0"/>
+          <w:color w:val="000000"/>
+          <w:sz w:val="27"/>
+          <w:szCs w:val="27"/>
+          <w:lang w:val="cs-CZ"/>
+        </w:rPr>
+        <w:t>stratum</w:t>
+      </w:r>
+      <w:proofErr w:type="spellEnd"/>
+      <w:r>
+        <w:rPr>
+          <w:rFonts w:ascii="Times" w:hAnsi="Times"/>
+          <w:b w:val="0"/>
+          <w:bCs w:val="0"/>
+          <w:color w:val="000000"/>
+          <w:sz w:val="27"/>
+          <w:szCs w:val="27"/>
+          <w:lang w:val="cs-CZ"/>
+        </w:rPr>
+        <w:t xml:space="preserve"> 1, atd.</w:t>
+      </w:r>
+    </w:p>
+    <w:p>
+      <w:pPr>
+        <w:pStyle w:val="Heading4"/>
+        <w:rPr>
+          <w:rFonts w:ascii="Times" w:hAnsi="Times"/>
+          <w:b w:val="0"/>
+          <w:bCs w:val="0"/>
+          <w:color w:val="000000"/>
+          <w:sz w:val="27"/>
+          <w:szCs w:val="27"/>
+          <w:lang w:val="cs-CZ"/>
+        </w:rPr>
+      </w:pPr>
+      <w:r>
+        <w:rPr>
+          <w:rFonts w:ascii="Times" w:hAnsi="Times"/>
+          <w:b w:val="0"/>
+          <w:bCs w:val="0"/>
+          <w:color w:val="000000"/>
+          <w:sz w:val="27"/>
+          <w:szCs w:val="27"/>
+          <w:lang w:val="cs-CZ"/>
+        </w:rPr>
+        <w:t xml:space="preserve">- při přebírání času od </w:t>
+      </w:r>
+      <w:proofErr w:type="spellStart"/>
+      <w:r>
+        <w:rPr>
+          <w:rFonts w:ascii="Times" w:hAnsi="Times"/>
+          <w:b w:val="0"/>
+          <w:bCs w:val="0"/>
+          <w:color w:val="000000"/>
+          <w:sz w:val="27"/>
+          <w:szCs w:val="27"/>
+          <w:lang w:val="cs-CZ"/>
+        </w:rPr>
+        <w:t>strata</w:t>
+      </w:r>
+      <w:proofErr w:type="spellEnd"/>
+      <w:r>
+        <w:rPr>
+          <w:rFonts w:ascii="Times" w:hAnsi="Times"/>
+          <w:b w:val="0"/>
+          <w:bCs w:val="0"/>
+          <w:color w:val="000000"/>
+          <w:sz w:val="27"/>
+          <w:szCs w:val="27"/>
+          <w:lang w:val="cs-CZ"/>
+        </w:rPr>
+        <w:t xml:space="preserve"> N k N+</w:t>
+      </w:r>
+      <w:r>
+        <w:rPr>
+          <w:rFonts w:ascii="Times" w:hAnsi="Times"/>
+          <w:b w:val="0"/>
+          <w:bCs w:val="0"/>
+          <w:color w:val="000000"/>
+          <w:sz w:val="27"/>
+          <w:szCs w:val="27"/>
+          <w:lang w:val="en-US"/>
+        </w:rPr>
+        <w:t>1</w:t>
+      </w:r>
+      <w:r>
+        <w:rPr>
+          <w:rFonts w:ascii="Times" w:hAnsi="Times"/>
+          <w:b w:val="0"/>
+          <w:bCs w:val="0"/>
+          <w:color w:val="000000"/>
+          <w:sz w:val="27"/>
+          <w:szCs w:val="27"/>
+          <w:lang w:val="cs-CZ"/>
+        </w:rPr>
+        <w:t xml:space="preserve"> proběhne výpočet na upřesnění kvůli latenci (jelikož nějakou dobu trvá samotné poslání</w:t>
+      </w:r>
+      <w:r>
+        <w:rPr>
+          <w:rFonts w:ascii="Times" w:hAnsi="Times"/>
+          <w:b w:val="0"/>
+          <w:bCs w:val="0"/>
+          <w:color w:val="000000"/>
+          <w:sz w:val="27"/>
+          <w:szCs w:val="27"/>
+          <w:lang w:val="cs-CZ"/>
+        </w:rPr>
+        <w:t xml:space="preserve"> a přijetí času</w:t>
+      </w:r>
+      <w:r>
+        <w:rPr>
+          <w:rFonts w:ascii="Times" w:hAnsi="Times"/>
+          <w:b w:val="0"/>
+          <w:bCs w:val="0"/>
+          <w:color w:val="000000"/>
+          <w:sz w:val="27"/>
+          <w:szCs w:val="27"/>
+          <w:lang w:val="cs-CZ"/>
+        </w:rPr>
+        <w:t>)</w:t>
+      </w:r>
+    </w:p>
+    <w:p>
+      <w:pPr>
+        <w:pStyle w:val="Heading4"/>
+        <w:rPr>
+          <w:rFonts w:ascii="Times" w:hAnsi="Times"/>
+          <w:color w:val="FF0000"/>
+          <w:sz w:val="27"/>
+          <w:szCs w:val="27"/>
+        </w:rPr>
+      </w:pPr>
+      <w:r>
+        <w:rPr>
+          <w:rFonts w:ascii="Times" w:hAnsi="Times"/>
+          <w:color w:val="FF0000"/>
+          <w:sz w:val="27"/>
+          <w:szCs w:val="27"/>
+        </w:rPr>
+        <w:t>Proč se synchronizují hodiny na počítačích v síti?</w:t>
+      </w:r>
+    </w:p>
+    <w:p>
+      <w:pPr>
+        <w:pStyle w:val="Heading4"/>
+        <w:rPr>
+          <w:rFonts w:ascii="Times" w:hAnsi="Times"/>
+          <w:b w:val="0"/>
+          <w:bCs w:val="0"/>
+          <w:color w:val="000000"/>
+          <w:sz w:val="27"/>
+          <w:szCs w:val="27"/>
+        </w:rPr>
+      </w:pPr>
+      <w:r>
+        <w:rPr>
+          <w:rFonts w:ascii="Times" w:hAnsi="Times"/>
+          <w:b w:val="0"/>
+          <w:bCs w:val="0"/>
+          <w:color w:val="000000"/>
+          <w:sz w:val="27"/>
+          <w:szCs w:val="27"/>
+          <w:lang w:val="cs-CZ"/>
+        </w:rPr>
+        <w:t xml:space="preserve">- </w:t>
+      </w:r>
+      <w:r>
+        <w:rPr>
+          <w:rFonts w:ascii="Times" w:hAnsi="Times"/>
+          <w:b w:val="0"/>
+          <w:bCs w:val="0"/>
+          <w:color w:val="000000"/>
+          <w:sz w:val="27"/>
+          <w:szCs w:val="27"/>
+        </w:rPr>
+        <w:t>Stejné timestampy souborů (při sdílení disků např. NFS a SMB)</w:t>
+      </w:r>
+    </w:p>
+    <w:p>
+      <w:pPr>
+        <w:pStyle w:val="Heading4"/>
+        <w:rPr>
+          <w:rFonts w:ascii="Times" w:hAnsi="Times"/>
+          <w:b w:val="0"/>
+          <w:bCs w:val="0"/>
+          <w:color w:val="000000"/>
+          <w:sz w:val="27"/>
+          <w:szCs w:val="27"/>
+        </w:rPr>
+      </w:pPr>
+      <w:r>
+        <w:rPr>
+          <w:rFonts w:ascii="Times" w:hAnsi="Times"/>
+          <w:b w:val="0"/>
+          <w:bCs w:val="0"/>
+          <w:color w:val="000000"/>
+          <w:sz w:val="27"/>
+          <w:szCs w:val="27"/>
+          <w:lang w:val="cs-CZ"/>
+        </w:rPr>
+        <w:t>- M</w:t>
+      </w:r>
+      <w:r>
+        <w:rPr>
+          <w:rFonts w:ascii="Times" w:hAnsi="Times"/>
+          <w:b w:val="0"/>
+          <w:bCs w:val="0"/>
+          <w:color w:val="000000"/>
+          <w:sz w:val="27"/>
+          <w:szCs w:val="27"/>
+        </w:rPr>
+        <w:t>ožnost porovnávání událostí na různých počítačích</w:t>
+      </w:r>
+    </w:p>
+    <w:p>
+      <w:pPr>
+        <w:pStyle w:val="Heading2"/>
+        <w:jc w:val="center"/>
+        <w:rPr>
+          <w:rFonts w:ascii="Times" w:hAnsi="Times"/>
+          <w:b/>
+          <w:bCs/>
+          <w:color w:val="000000"/>
+          <w:u w:val="single"/>
+        </w:rPr>
+      </w:pPr>
+      <w:r>
+        <w:rPr>
+          <w:rFonts w:ascii="Times" w:hAnsi="Times"/>
+          <w:b/>
+          <w:bCs/>
+          <w:color w:val="000000"/>
+          <w:u w:val="single"/>
+        </w:rPr>
+        <w:t xml:space="preserve">DHCP </w:t>
+      </w:r>
+      <w:r>
+        <w:rPr>
+          <w:rFonts w:ascii="Times" w:hAnsi="Times"/>
+          <w:b/>
+          <w:bCs/>
+          <w:color w:val="000000"/>
+          <w:u w:val="single"/>
+        </w:rPr>
+        <w:t>–</w:t>
+      </w:r>
+      <w:r>
+        <w:rPr>
+          <w:rFonts w:ascii="Times" w:hAnsi="Times"/>
+          <w:b/>
+          <w:bCs/>
+          <w:color w:val="000000"/>
+          <w:u w:val="single"/>
+        </w:rPr>
+        <w:t xml:space="preserve"> 6</w:t>
+      </w:r>
+    </w:p>
+    <w:p>
+      <w:pPr>
+        <w:pStyle w:val="Heading4"/>
+        <w:rPr>
+          <w:rFonts w:ascii="Times" w:hAnsi="Times"/>
+          <w:color w:val="FF0000"/>
+          <w:sz w:val="27"/>
+          <w:szCs w:val="27"/>
+        </w:rPr>
+      </w:pPr>
+      <w:r>
+        <w:rPr>
+          <w:rFonts w:ascii="Times" w:hAnsi="Times"/>
+          <w:color w:val="FF0000"/>
+          <w:sz w:val="27"/>
+          <w:szCs w:val="27"/>
+        </w:rPr>
+        <w:t>Jak funguje protokol DHCP?</w:t>
+      </w:r>
+    </w:p>
+    <w:p>
+      <w:pPr>
+        <w:pStyle w:val="Heading4"/>
+        <w:rPr>
+          <w:rFonts w:ascii="Times" w:hAnsi="Times"/>
+          <w:b w:val="0"/>
+          <w:bCs w:val="0"/>
+          <w:color w:val="000000"/>
+          <w:sz w:val="27"/>
+          <w:szCs w:val="27"/>
+          <w:lang w:val="cs-CZ"/>
+        </w:rPr>
+      </w:pPr>
+      <w:r>
+        <w:rPr>
+          <w:rFonts w:ascii="Times" w:hAnsi="Times"/>
+          <w:b w:val="0"/>
+          <w:bCs w:val="0"/>
+          <w:color w:val="000000"/>
+          <w:sz w:val="27"/>
+          <w:szCs w:val="27"/>
+          <w:lang w:val="cs-CZ"/>
+        </w:rPr>
+        <w:t xml:space="preserve">- </w:t>
+      </w:r>
+      <w:r>
+        <w:rPr>
+          <w:rFonts w:ascii="Times" w:hAnsi="Times"/>
+          <w:b w:val="0"/>
+          <w:bCs w:val="0"/>
+          <w:color w:val="000000"/>
+          <w:sz w:val="27"/>
+          <w:szCs w:val="27"/>
+          <w:lang w:val="cs-CZ"/>
+        </w:rPr>
+        <w:t>Používá se pro automatickou konfiguraci počítačů připojených do počítačové sítě</w:t>
+      </w:r>
+    </w:p>
+    <w:p>
+      <w:pPr>
+        <w:pStyle w:val="Heading4"/>
+        <w:rPr>
+          <w:rFonts w:ascii="Times" w:hAnsi="Times"/>
+          <w:b w:val="0"/>
+          <w:bCs w:val="0"/>
+          <w:color w:val="000000"/>
+          <w:sz w:val="27"/>
+          <w:szCs w:val="27"/>
+          <w:lang w:val="cs-CZ"/>
+        </w:rPr>
+      </w:pPr>
+      <w:r>
+        <w:rPr>
+          <w:rFonts w:ascii="Times" w:hAnsi="Times"/>
+          <w:b w:val="0"/>
+          <w:bCs w:val="0"/>
+          <w:color w:val="000000"/>
+          <w:sz w:val="27"/>
+          <w:szCs w:val="27"/>
+          <w:lang w:val="cs-CZ"/>
+        </w:rPr>
+        <w:t xml:space="preserve">- </w:t>
+      </w:r>
+      <w:r>
+        <w:rPr>
+          <w:rFonts w:ascii="Times" w:hAnsi="Times"/>
+          <w:b w:val="0"/>
+          <w:bCs w:val="0"/>
+          <w:color w:val="000000"/>
+          <w:sz w:val="27"/>
+          <w:szCs w:val="27"/>
+          <w:lang w:val="cs-CZ"/>
+        </w:rPr>
+        <w:t>Dynamická alokace adres</w:t>
+      </w:r>
+    </w:p>
+    <w:p>
+      <w:pPr>
+        <w:pStyle w:val="Heading4"/>
+        <w:rPr>
+          <w:rFonts w:ascii="Times" w:hAnsi="Times"/>
+          <w:b w:val="0"/>
+          <w:bCs w:val="0"/>
+          <w:color w:val="000000"/>
+          <w:sz w:val="27"/>
+          <w:szCs w:val="27"/>
+          <w:lang w:val="cs-CZ"/>
+        </w:rPr>
+      </w:pPr>
+      <w:r>
+        <w:rPr>
+          <w:rFonts w:ascii="Times" w:hAnsi="Times"/>
+          <w:b w:val="0"/>
+          <w:bCs w:val="0"/>
+          <w:color w:val="000000"/>
+          <w:sz w:val="27"/>
+          <w:szCs w:val="27"/>
+          <w:lang w:val="cs-CZ"/>
+        </w:rPr>
+        <w:t xml:space="preserve">- </w:t>
+      </w:r>
+      <w:r>
+        <w:rPr>
+          <w:rFonts w:ascii="Times" w:hAnsi="Times"/>
+          <w:b w:val="0"/>
+          <w:bCs w:val="0"/>
+          <w:color w:val="000000"/>
+          <w:sz w:val="27"/>
+          <w:szCs w:val="27"/>
+          <w:lang w:val="cs-CZ"/>
+        </w:rPr>
+        <w:t>Časově omezený pronájem</w:t>
+      </w:r>
+    </w:p>
+    <w:p>
+      <w:pPr>
+        <w:pStyle w:val="Heading4"/>
+        <w:rPr>
+          <w:rFonts w:ascii="Times" w:hAnsi="Times"/>
+          <w:b w:val="0"/>
+          <w:bCs w:val="0"/>
+          <w:color w:val="000000"/>
+          <w:sz w:val="27"/>
+          <w:szCs w:val="27"/>
+          <w:lang w:val="cs-CZ"/>
+        </w:rPr>
+      </w:pPr>
+      <w:r>
+        <w:rPr>
+          <w:rFonts w:ascii="Times" w:hAnsi="Times"/>
+          <w:b w:val="0"/>
+          <w:bCs w:val="0"/>
+          <w:color w:val="000000"/>
+          <w:sz w:val="27"/>
+          <w:szCs w:val="27"/>
+          <w:lang w:val="cs-CZ"/>
+        </w:rPr>
+        <w:t xml:space="preserve">- </w:t>
+      </w:r>
+      <w:r>
+        <w:rPr>
+          <w:rFonts w:ascii="Times" w:hAnsi="Times"/>
+          <w:b w:val="0"/>
+          <w:bCs w:val="0"/>
+          <w:color w:val="000000"/>
+          <w:sz w:val="27"/>
+          <w:szCs w:val="27"/>
+          <w:lang w:val="cs-CZ"/>
+        </w:rPr>
+        <w:t>Kooperace více serverů</w:t>
+      </w:r>
+    </w:p>
+    <w:p>
+      <w:pPr>
+        <w:pStyle w:val="Heading2"/>
+        <w:jc w:val="center"/>
+        <w:rPr>
+          <w:rFonts w:ascii="Times" w:hAnsi="Times"/>
+          <w:b/>
+          <w:bCs/>
+          <w:color w:val="000000"/>
+          <w:u w:val="single"/>
+        </w:rPr>
+      </w:pPr>
+      <w:r>
+        <w:rPr>
+          <w:rFonts w:ascii="Times" w:hAnsi="Times"/>
+          <w:b/>
+          <w:bCs/>
+          <w:color w:val="000000"/>
+          <w:u w:val="single"/>
+        </w:rPr>
+        <w:t>Transportní vrstva - 6</w:t>
+      </w:r>
+    </w:p>
+    <w:p>
+      <w:pPr>
+        <w:pStyle w:val="Heading4"/>
+        <w:rPr>
+          <w:rFonts w:ascii="Times" w:hAnsi="Times"/>
+          <w:b w:val="0"/>
+          <w:bCs w:val="0"/>
+          <w:color w:val="000000"/>
+          <w:sz w:val="27"/>
+          <w:szCs w:val="27"/>
+          <w:lang w:val="cs-CZ"/>
+        </w:rPr>
+      </w:pPr>
+    </w:p>
+    <w:p>
+      <w:pPr>
+        <w:pStyle w:val="Heading4"/>
+        <w:rPr>
+          <w:rFonts w:ascii="Times" w:hAnsi="Times"/>
+          <w:b w:val="0"/>
+          <w:bCs w:val="0"/>
+          <w:color w:val="000000"/>
+          <w:sz w:val="27"/>
+          <w:szCs w:val="27"/>
+          <w:lang w:val="cs-CZ"/>
+        </w:rPr>
+      </w:pPr>
     </w:p>
     <w:sectPr>
       <w:pgSz w:w="11906" w:h="16838"/>

</xml_diff>

<commit_message>
Fixed typo RTPC to RTCP
</commit_message>
<xml_diff>
--- a/Zkouska.docx
+++ b/Zkouska.docx
@@ -18334,7 +18334,19 @@
           <w:szCs w:val="27"/>
           <w:lang w:val="cs-CZ"/>
         </w:rPr>
-        <w:t>H.225 + Q.931 + H.245 + RTP + RTPC</w:t>
+        <w:t>H.225 + Q.931 + H.245 + RTP + RT</w:t>
+      </w:r>
+      <w:r>
+        <w:rPr>
+          <w:rFonts w:ascii="Times" w:hAnsi="Times"/>
+          <w:b w:val="0"/>
+          <w:bCs w:val="0"/>
+          <w:color w:val="000000"/>
+          <w:sz w:val="27"/>
+          <w:szCs w:val="27"/>
+          <w:lang w:val="cs-CZ"/>
+        </w:rPr>
+        <w:t>CP</w:t>
       </w:r>
     </w:p>
     <w:p>

</xml_diff>

<commit_message>
Added ICMP a ping
</commit_message>
<xml_diff>
--- a/Zkouska.docx
+++ b/Zkouska.docx
@@ -26295,6 +26295,694 @@
           <w:lang w:val="cs-CZ"/>
         </w:rPr>
         <w:t>- IP adresu cíle</w:t>
+      </w:r>
+    </w:p>
+    <w:p>
+      <w:pPr>
+        <w:pStyle w:val="Heading2"/>
+        <w:jc w:val="center"/>
+        <w:rPr>
+          <w:rFonts w:ascii="Times" w:hAnsi="Times"/>
+          <w:b/>
+          <w:bCs/>
+          <w:color w:val="000000"/>
+          <w:u w:val="single"/>
+        </w:rPr>
+      </w:pPr>
+      <w:r>
+        <w:rPr>
+          <w:rFonts w:ascii="Times" w:hAnsi="Times"/>
+          <w:b/>
+          <w:bCs/>
+          <w:color w:val="000000"/>
+          <w:u w:val="single"/>
+        </w:rPr>
+        <w:t xml:space="preserve">ICMP a ping </w:t>
+      </w:r>
+      <w:r>
+        <w:rPr>
+          <w:rFonts w:ascii="Times" w:hAnsi="Times"/>
+          <w:b/>
+          <w:bCs/>
+          <w:color w:val="000000"/>
+          <w:u w:val="single"/>
+        </w:rPr>
+        <w:t>–</w:t>
+      </w:r>
+      <w:r>
+        <w:rPr>
+          <w:rFonts w:ascii="Times" w:hAnsi="Times"/>
+          <w:b/>
+          <w:bCs/>
+          <w:color w:val="000000"/>
+          <w:u w:val="single"/>
+        </w:rPr>
+        <w:t xml:space="preserve"> 7</w:t>
+      </w:r>
+    </w:p>
+    <w:p>
+      <w:pPr>
+        <w:pStyle w:val="Heading4"/>
+        <w:rPr>
+          <w:rFonts w:ascii="Times" w:hAnsi="Times"/>
+          <w:color w:val="FF0000"/>
+          <w:sz w:val="27"/>
+          <w:szCs w:val="27"/>
+        </w:rPr>
+      </w:pPr>
+      <w:r>
+        <w:rPr>
+          <w:rFonts w:ascii="Times" w:hAnsi="Times"/>
+          <w:color w:val="FF0000"/>
+          <w:sz w:val="27"/>
+          <w:szCs w:val="27"/>
+        </w:rPr>
+        <w:t>Jaké funkce plní ICMP (Internet Control Message Protocol)?</w:t>
+      </w:r>
+    </w:p>
+    <w:p>
+      <w:pPr>
+        <w:pStyle w:val="Heading4"/>
+        <w:rPr>
+          <w:rFonts w:ascii="Times" w:hAnsi="Times"/>
+          <w:b w:val="0"/>
+          <w:bCs w:val="0"/>
+          <w:color w:val="000000"/>
+          <w:sz w:val="27"/>
+          <w:szCs w:val="27"/>
+        </w:rPr>
+      </w:pPr>
+      <w:r>
+        <w:rPr>
+          <w:rFonts w:ascii="Times" w:hAnsi="Times"/>
+          <w:b w:val="0"/>
+          <w:bCs w:val="0"/>
+          <w:color w:val="000000"/>
+          <w:sz w:val="27"/>
+          <w:szCs w:val="27"/>
+          <w:lang w:val="cs-CZ"/>
+        </w:rPr>
+        <w:t xml:space="preserve">- </w:t>
+      </w:r>
+      <w:r>
+        <w:rPr>
+          <w:rFonts w:ascii="Times" w:hAnsi="Times"/>
+          <w:b w:val="0"/>
+          <w:bCs w:val="0"/>
+          <w:color w:val="000000"/>
+          <w:sz w:val="27"/>
+          <w:szCs w:val="27"/>
+        </w:rPr>
+        <w:t xml:space="preserve">ICMP </w:t>
+      </w:r>
+      <w:proofErr w:type="gramStart"/>
+      <w:r>
+        <w:rPr>
+          <w:rFonts w:ascii="Times" w:hAnsi="Times"/>
+          <w:b w:val="0"/>
+          <w:bCs w:val="0"/>
+          <w:color w:val="000000"/>
+          <w:sz w:val="27"/>
+          <w:szCs w:val="27"/>
+        </w:rPr>
+        <w:t>slouží</w:t>
+      </w:r>
+      <w:proofErr w:type="gramEnd"/>
+      <w:r>
+        <w:rPr>
+          <w:rFonts w:ascii="Times" w:hAnsi="Times"/>
+          <w:b w:val="0"/>
+          <w:bCs w:val="0"/>
+          <w:color w:val="000000"/>
+          <w:sz w:val="27"/>
+          <w:szCs w:val="27"/>
+        </w:rPr>
+        <w:t xml:space="preserve"> pro posílání </w:t>
+      </w:r>
+      <w:r>
+        <w:rPr>
+          <w:rFonts w:ascii="Times" w:hAnsi="Times"/>
+          <w:b w:val="0"/>
+          <w:bCs w:val="0"/>
+          <w:color w:val="0000FF"/>
+          <w:sz w:val="27"/>
+          <w:szCs w:val="27"/>
+        </w:rPr>
+        <w:t>řídících</w:t>
+      </w:r>
+      <w:r>
+        <w:rPr>
+          <w:rFonts w:ascii="Times" w:hAnsi="Times"/>
+          <w:b w:val="0"/>
+          <w:bCs w:val="0"/>
+          <w:color w:val="000000"/>
+          <w:sz w:val="27"/>
+          <w:szCs w:val="27"/>
+        </w:rPr>
+        <w:t xml:space="preserve"> </w:t>
+      </w:r>
+      <w:r>
+        <w:rPr>
+          <w:rFonts w:ascii="Times" w:hAnsi="Times"/>
+          <w:b w:val="0"/>
+          <w:bCs w:val="0"/>
+          <w:color w:val="0000FF"/>
+          <w:sz w:val="27"/>
+          <w:szCs w:val="27"/>
+        </w:rPr>
+        <w:t>informací</w:t>
+      </w:r>
+      <w:r>
+        <w:rPr>
+          <w:rFonts w:ascii="Times" w:hAnsi="Times"/>
+          <w:b w:val="0"/>
+          <w:bCs w:val="0"/>
+          <w:color w:val="000000"/>
+          <w:sz w:val="27"/>
+          <w:szCs w:val="27"/>
+        </w:rPr>
+        <w:t xml:space="preserve"> pro IP</w:t>
+      </w:r>
+    </w:p>
+    <w:p>
+      <w:pPr>
+        <w:pStyle w:val="Heading4"/>
+        <w:rPr>
+          <w:rFonts w:ascii="Times" w:hAnsi="Times"/>
+          <w:b w:val="0"/>
+          <w:bCs w:val="0"/>
+          <w:color w:val="008000"/>
+          <w:sz w:val="27"/>
+          <w:szCs w:val="27"/>
+          <w:lang w:val="cs-CZ"/>
+        </w:rPr>
+      </w:pPr>
+      <w:r>
+        <w:rPr>
+          <w:rFonts w:ascii="Times" w:hAnsi="Times"/>
+          <w:b w:val="0"/>
+          <w:bCs w:val="0"/>
+          <w:color w:val="000000"/>
+          <w:sz w:val="27"/>
+          <w:szCs w:val="27"/>
+          <w:lang w:val="cs-CZ"/>
+        </w:rPr>
+        <w:t xml:space="preserve">- </w:t>
+      </w:r>
+      <w:r>
+        <w:rPr>
+          <w:rFonts w:ascii="Times" w:hAnsi="Times"/>
+          <w:b w:val="0"/>
+          <w:bCs w:val="0"/>
+          <w:color w:val="000000"/>
+          <w:sz w:val="27"/>
+          <w:szCs w:val="27"/>
+          <w:lang w:val="cs-CZ"/>
+        </w:rPr>
+        <w:t xml:space="preserve"> Používá IP datagramy, ale </w:t>
+      </w:r>
+      <w:r>
+        <w:rPr>
+          <w:rFonts w:ascii="Times" w:hAnsi="Times"/>
+          <w:b w:val="0"/>
+          <w:bCs w:val="0"/>
+          <w:color w:val="008000"/>
+          <w:sz w:val="27"/>
+          <w:szCs w:val="27"/>
+          <w:lang w:val="cs-CZ"/>
+        </w:rPr>
+        <w:t>není</w:t>
+      </w:r>
+      <w:r>
+        <w:rPr>
+          <w:rFonts w:ascii="Times" w:hAnsi="Times"/>
+          <w:b w:val="0"/>
+          <w:bCs w:val="0"/>
+          <w:color w:val="000000"/>
+          <w:sz w:val="27"/>
+          <w:szCs w:val="27"/>
+          <w:lang w:val="cs-CZ"/>
+        </w:rPr>
+        <w:t xml:space="preserve"> to </w:t>
+      </w:r>
+      <w:r>
+        <w:rPr>
+          <w:rFonts w:ascii="Times" w:hAnsi="Times"/>
+          <w:b w:val="0"/>
+          <w:bCs w:val="0"/>
+          <w:color w:val="008000"/>
+          <w:sz w:val="27"/>
+          <w:szCs w:val="27"/>
+          <w:lang w:val="cs-CZ"/>
+        </w:rPr>
+        <w:t>transportní</w:t>
+      </w:r>
+      <w:r>
+        <w:rPr>
+          <w:rFonts w:ascii="Times" w:hAnsi="Times"/>
+          <w:b w:val="0"/>
+          <w:bCs w:val="0"/>
+          <w:color w:val="000000"/>
+          <w:sz w:val="27"/>
+          <w:szCs w:val="27"/>
+          <w:lang w:val="cs-CZ"/>
+        </w:rPr>
+        <w:t xml:space="preserve"> </w:t>
+      </w:r>
+      <w:r>
+        <w:rPr>
+          <w:rFonts w:ascii="Times" w:hAnsi="Times"/>
+          <w:b w:val="0"/>
+          <w:bCs w:val="0"/>
+          <w:color w:val="008000"/>
+          <w:sz w:val="27"/>
+          <w:szCs w:val="27"/>
+          <w:lang w:val="cs-CZ"/>
+        </w:rPr>
+        <w:t>protokol</w:t>
+      </w:r>
+    </w:p>
+    <w:p>
+      <w:pPr>
+        <w:pStyle w:val="Heading4"/>
+        <w:rPr>
+          <w:rFonts w:ascii="Times" w:hAnsi="Times"/>
+          <w:color w:val="FF0000"/>
+          <w:sz w:val="27"/>
+          <w:szCs w:val="27"/>
+        </w:rPr>
+      </w:pPr>
+      <w:r>
+        <w:rPr>
+          <w:rFonts w:ascii="Times" w:hAnsi="Times"/>
+          <w:color w:val="FF0000"/>
+          <w:sz w:val="27"/>
+          <w:szCs w:val="27"/>
+        </w:rPr>
+        <w:t>Vyberte správné tvrzení o účelu a principu programu ping.</w:t>
+      </w:r>
+    </w:p>
+    <w:p>
+      <w:pPr>
+        <w:pStyle w:val="Heading4"/>
+        <w:rPr>
+          <w:rFonts w:ascii="Times" w:hAnsi="Times"/>
+          <w:b w:val="0"/>
+          <w:bCs w:val="0"/>
+          <w:color w:val="0000FF"/>
+          <w:sz w:val="27"/>
+          <w:szCs w:val="27"/>
+          <w:lang w:val="cs-CZ"/>
+        </w:rPr>
+      </w:pPr>
+      <w:r>
+        <w:rPr>
+          <w:rFonts w:ascii="Times" w:hAnsi="Times"/>
+          <w:b w:val="0"/>
+          <w:bCs w:val="0"/>
+          <w:color w:val="000000"/>
+          <w:sz w:val="27"/>
+          <w:szCs w:val="27"/>
+          <w:lang w:val="cs-CZ"/>
+        </w:rPr>
+        <w:t xml:space="preserve">- </w:t>
+      </w:r>
+      <w:r>
+        <w:rPr>
+          <w:rFonts w:ascii="Times" w:hAnsi="Times"/>
+          <w:b w:val="0"/>
+          <w:bCs w:val="0"/>
+          <w:color w:val="000000"/>
+          <w:sz w:val="27"/>
+          <w:szCs w:val="27"/>
+          <w:lang w:val="cs-CZ"/>
+        </w:rPr>
+        <w:t xml:space="preserve">zavoláme program ping, začne periodicky vysílat zprávy </w:t>
+      </w:r>
+      <w:r>
+        <w:rPr>
+          <w:rFonts w:ascii="Times" w:hAnsi="Times"/>
+          <w:b w:val="0"/>
+          <w:bCs w:val="0"/>
+          <w:color w:val="0000FF"/>
+          <w:sz w:val="27"/>
+          <w:szCs w:val="27"/>
+          <w:lang w:val="cs-CZ"/>
+        </w:rPr>
+        <w:t>ICMP Echo</w:t>
+      </w:r>
+    </w:p>
+    <w:p>
+      <w:pPr>
+        <w:pStyle w:val="Heading4"/>
+        <w:rPr>
+          <w:rFonts w:ascii="Times" w:hAnsi="Times"/>
+          <w:b w:val="0"/>
+          <w:bCs w:val="0"/>
+          <w:color w:val="0000FF"/>
+          <w:sz w:val="27"/>
+          <w:szCs w:val="27"/>
+          <w:lang w:val="cs-CZ"/>
+        </w:rPr>
+      </w:pPr>
+      <w:r>
+        <w:rPr>
+          <w:rFonts w:ascii="Times" w:hAnsi="Times"/>
+          <w:b w:val="0"/>
+          <w:bCs w:val="0"/>
+          <w:color w:val="000000"/>
+          <w:sz w:val="27"/>
+          <w:szCs w:val="27"/>
+          <w:lang w:val="cs-CZ"/>
+        </w:rPr>
+        <w:t xml:space="preserve">- </w:t>
+      </w:r>
+      <w:r>
+        <w:rPr>
+          <w:rFonts w:ascii="Times" w:hAnsi="Times"/>
+          <w:b w:val="0"/>
+          <w:bCs w:val="0"/>
+          <w:color w:val="000000"/>
+          <w:sz w:val="27"/>
+          <w:szCs w:val="27"/>
+          <w:lang w:val="cs-CZ"/>
+        </w:rPr>
+        <w:t xml:space="preserve">Pokud </w:t>
+      </w:r>
+      <w:r>
+        <w:rPr>
+          <w:rFonts w:ascii="Times" w:hAnsi="Times"/>
+          <w:b w:val="0"/>
+          <w:bCs w:val="0"/>
+          <w:color w:val="008000"/>
+          <w:sz w:val="27"/>
+          <w:szCs w:val="27"/>
+          <w:lang w:val="cs-CZ"/>
+        </w:rPr>
+        <w:t>zpráva dorazí</w:t>
+      </w:r>
+      <w:r>
+        <w:rPr>
+          <w:rFonts w:ascii="Times" w:hAnsi="Times"/>
+          <w:b w:val="0"/>
+          <w:bCs w:val="0"/>
+          <w:color w:val="000000"/>
+          <w:sz w:val="27"/>
+          <w:szCs w:val="27"/>
+          <w:lang w:val="cs-CZ"/>
+        </w:rPr>
+        <w:t xml:space="preserve"> na cílový stroj, jeho síťový software odpoví zprávou </w:t>
+      </w:r>
+      <w:r>
+        <w:rPr>
+          <w:rFonts w:ascii="Times" w:hAnsi="Times"/>
+          <w:b w:val="0"/>
+          <w:bCs w:val="0"/>
+          <w:color w:val="0000FF"/>
+          <w:sz w:val="27"/>
+          <w:szCs w:val="27"/>
+          <w:lang w:val="cs-CZ"/>
+        </w:rPr>
+        <w:t xml:space="preserve">ICMP Echo </w:t>
+      </w:r>
+      <w:proofErr w:type="spellStart"/>
+      <w:r>
+        <w:rPr>
+          <w:rFonts w:ascii="Times" w:hAnsi="Times"/>
+          <w:b w:val="0"/>
+          <w:bCs w:val="0"/>
+          <w:color w:val="0000FF"/>
+          <w:sz w:val="27"/>
+          <w:szCs w:val="27"/>
+          <w:lang w:val="cs-CZ"/>
+        </w:rPr>
+        <w:t>reply</w:t>
+      </w:r>
+      <w:proofErr w:type="spellEnd"/>
+    </w:p>
+    <w:p>
+      <w:pPr>
+        <w:pStyle w:val="Heading4"/>
+        <w:rPr>
+          <w:rFonts w:ascii="Times" w:hAnsi="Times"/>
+          <w:b w:val="0"/>
+          <w:bCs w:val="0"/>
+          <w:color w:val="0000FF"/>
+          <w:sz w:val="27"/>
+          <w:szCs w:val="27"/>
+          <w:lang w:val="cs-CZ"/>
+        </w:rPr>
+      </w:pPr>
+      <w:r>
+        <w:rPr>
+          <w:rFonts w:ascii="Times" w:hAnsi="Times"/>
+          <w:b w:val="0"/>
+          <w:bCs w:val="0"/>
+          <w:color w:val="000000"/>
+          <w:sz w:val="27"/>
+          <w:szCs w:val="27"/>
+          <w:lang w:val="cs-CZ"/>
+        </w:rPr>
+        <w:t xml:space="preserve">- </w:t>
+      </w:r>
+      <w:r>
+        <w:rPr>
+          <w:rFonts w:ascii="Times" w:hAnsi="Times"/>
+          <w:b w:val="0"/>
+          <w:bCs w:val="0"/>
+          <w:color w:val="000000"/>
+          <w:sz w:val="27"/>
+          <w:szCs w:val="27"/>
+          <w:lang w:val="cs-CZ"/>
+        </w:rPr>
+        <w:t xml:space="preserve">Pokud odpověď dorazí zpátky, ping vypíše </w:t>
+      </w:r>
+      <w:r>
+        <w:rPr>
+          <w:rFonts w:ascii="Times" w:hAnsi="Times"/>
+          <w:b w:val="0"/>
+          <w:bCs w:val="0"/>
+          <w:color w:val="0000FF"/>
+          <w:sz w:val="27"/>
+          <w:szCs w:val="27"/>
+          <w:lang w:val="cs-CZ"/>
+        </w:rPr>
+        <w:t>řádek s informací o době, jak dlouho trvalo, než dorazila</w:t>
+      </w:r>
+    </w:p>
+    <w:p>
+      <w:pPr>
+        <w:pStyle w:val="Heading4"/>
+        <w:rPr>
+          <w:rFonts w:ascii="Times" w:hAnsi="Times"/>
+          <w:b w:val="0"/>
+          <w:bCs w:val="0"/>
+          <w:color w:val="000000"/>
+          <w:sz w:val="27"/>
+          <w:szCs w:val="27"/>
+          <w:lang w:val="cs-CZ"/>
+        </w:rPr>
+      </w:pPr>
+      <w:r>
+        <w:rPr>
+          <w:rFonts w:ascii="Times" w:hAnsi="Times"/>
+          <w:b w:val="0"/>
+          <w:bCs w:val="0"/>
+          <w:color w:val="000000"/>
+          <w:sz w:val="27"/>
+          <w:szCs w:val="27"/>
+          <w:lang w:val="cs-CZ"/>
+        </w:rPr>
+        <w:t>-</w:t>
+      </w:r>
+      <w:r>
+        <w:rPr>
+          <w:rFonts w:ascii="Times" w:hAnsi="Times"/>
+          <w:b w:val="0"/>
+          <w:bCs w:val="0"/>
+          <w:color w:val="000000"/>
+          <w:sz w:val="27"/>
+          <w:szCs w:val="27"/>
+          <w:lang w:val="cs-CZ"/>
+        </w:rPr>
+        <w:t xml:space="preserve"> </w:t>
+      </w:r>
+      <w:r>
+        <w:rPr>
+          <w:rFonts w:ascii="Times" w:hAnsi="Times"/>
+          <w:b w:val="0"/>
+          <w:bCs w:val="0"/>
+          <w:color w:val="000000"/>
+          <w:sz w:val="27"/>
+          <w:szCs w:val="27"/>
+          <w:lang w:val="cs-CZ"/>
+        </w:rPr>
+        <w:t>Program vysílá zprávy s periodou 1</w:t>
+      </w:r>
+    </w:p>
+    <w:p>
+      <w:pPr>
+        <w:pStyle w:val="Heading4"/>
+        <w:rPr>
+          <w:rFonts w:ascii="Times" w:hAnsi="Times"/>
+          <w:b w:val="0"/>
+          <w:bCs w:val="0"/>
+          <w:color w:val="000000"/>
+          <w:sz w:val="27"/>
+          <w:szCs w:val="27"/>
+          <w:lang w:val="cs-CZ"/>
+        </w:rPr>
+      </w:pPr>
+      <w:r>
+        <w:rPr>
+          <w:rFonts w:ascii="Times" w:hAnsi="Times"/>
+          <w:b w:val="0"/>
+          <w:bCs w:val="0"/>
+          <w:color w:val="000000"/>
+          <w:sz w:val="27"/>
+          <w:szCs w:val="27"/>
+          <w:lang w:val="cs-CZ"/>
+        </w:rPr>
+        <w:t xml:space="preserve">- Po </w:t>
+      </w:r>
+      <w:proofErr w:type="spellStart"/>
+      <w:r>
+        <w:rPr>
+          <w:rFonts w:ascii="Times" w:hAnsi="Times"/>
+          <w:b w:val="0"/>
+          <w:bCs w:val="0"/>
+          <w:color w:val="000000"/>
+          <w:sz w:val="27"/>
+          <w:szCs w:val="27"/>
+          <w:lang w:val="cs-CZ"/>
+        </w:rPr>
+        <w:t>přerušní</w:t>
+      </w:r>
+      <w:proofErr w:type="spellEnd"/>
+      <w:r>
+        <w:rPr>
+          <w:rFonts w:ascii="Times" w:hAnsi="Times"/>
+          <w:b w:val="0"/>
+          <w:bCs w:val="0"/>
+          <w:color w:val="000000"/>
+          <w:sz w:val="27"/>
+          <w:szCs w:val="27"/>
+          <w:lang w:val="cs-CZ"/>
+        </w:rPr>
+        <w:t>/ukončení vypíše program statistiku</w:t>
+      </w:r>
+    </w:p>
+    <w:p>
+      <w:pPr>
+        <w:pStyle w:val="Heading4"/>
+        <w:rPr>
+          <w:rFonts w:ascii="Times" w:hAnsi="Times"/>
+          <w:color w:val="FF0000"/>
+          <w:sz w:val="27"/>
+          <w:szCs w:val="27"/>
+        </w:rPr>
+      </w:pPr>
+      <w:r>
+        <w:rPr>
+          <w:rFonts w:ascii="Times" w:hAnsi="Times"/>
+          <w:color w:val="FF0000"/>
+          <w:sz w:val="27"/>
+          <w:szCs w:val="27"/>
+        </w:rPr>
+        <w:t>Co můžeme usoudit, pokud zavoláme program ping na adresu 127.0.0.1 s výsledkem: </w:t>
+      </w:r>
+      <w:r>
+        <w:rPr>
+          <w:rStyle w:val="HTMLCode"/>
+          <w:rFonts w:eastAsiaTheme="majorEastAsia"/>
+          <w:color w:val="FF0000"/>
+        </w:rPr>
+        <w:t>4 packets transmitted, 0 packets received, 100.0% packet loss</w:t>
+      </w:r>
+      <w:r>
+        <w:rPr>
+          <w:rFonts w:ascii="Times" w:hAnsi="Times"/>
+          <w:color w:val="FF0000"/>
+          <w:sz w:val="27"/>
+          <w:szCs w:val="27"/>
+        </w:rPr>
+        <w:t>?</w:t>
+      </w:r>
+    </w:p>
+    <w:p>
+      <w:pPr>
+        <w:pStyle w:val="Heading4"/>
+        <w:rPr>
+          <w:rFonts w:ascii="Times" w:hAnsi="Times"/>
+          <w:b w:val="0"/>
+          <w:bCs w:val="0"/>
+          <w:color w:val="0000FF"/>
+          <w:sz w:val="27"/>
+          <w:szCs w:val="27"/>
+          <w:lang w:val="cs-CZ"/>
+        </w:rPr>
+      </w:pPr>
+      <w:r>
+        <w:rPr>
+          <w:rFonts w:ascii="Times" w:hAnsi="Times"/>
+          <w:b w:val="0"/>
+          <w:bCs w:val="0"/>
+          <w:color w:val="000000"/>
+          <w:sz w:val="27"/>
+          <w:szCs w:val="27"/>
+          <w:lang w:val="cs-CZ"/>
+        </w:rPr>
+        <w:t xml:space="preserve">- </w:t>
+      </w:r>
+      <w:r>
+        <w:rPr>
+          <w:rFonts w:ascii="Times" w:hAnsi="Times"/>
+          <w:b w:val="0"/>
+          <w:bCs w:val="0"/>
+          <w:color w:val="000000"/>
+          <w:sz w:val="27"/>
+          <w:szCs w:val="27"/>
+          <w:lang w:val="cs-CZ"/>
+        </w:rPr>
+        <w:t xml:space="preserve">někdo kdo otázku měl v testu tvrdil, že jediná </w:t>
+      </w:r>
+      <w:proofErr w:type="gramStart"/>
+      <w:r>
+        <w:rPr>
+          <w:rFonts w:ascii="Times" w:hAnsi="Times"/>
+          <w:b w:val="0"/>
+          <w:bCs w:val="0"/>
+          <w:color w:val="000000"/>
+          <w:sz w:val="27"/>
+          <w:szCs w:val="27"/>
+          <w:lang w:val="cs-CZ"/>
+        </w:rPr>
+        <w:t>odpověď</w:t>
+      </w:r>
+      <w:proofErr w:type="gramEnd"/>
+      <w:r>
+        <w:rPr>
+          <w:rFonts w:ascii="Times" w:hAnsi="Times"/>
+          <w:b w:val="0"/>
+          <w:bCs w:val="0"/>
+          <w:color w:val="000000"/>
+          <w:sz w:val="27"/>
+          <w:szCs w:val="27"/>
+          <w:lang w:val="cs-CZ"/>
+        </w:rPr>
+        <w:t xml:space="preserve"> co dávala smysl je že </w:t>
+      </w:r>
+      <w:r>
+        <w:rPr>
+          <w:rFonts w:ascii="Times" w:hAnsi="Times"/>
+          <w:b w:val="0"/>
+          <w:bCs w:val="0"/>
+          <w:color w:val="0000FF"/>
+          <w:sz w:val="27"/>
+          <w:szCs w:val="27"/>
+          <w:lang w:val="cs-CZ"/>
+        </w:rPr>
+        <w:t>na počítači je špatně nainstalovaný IP software</w:t>
       </w:r>
     </w:p>
     <w:p>

</xml_diff>